<commit_message>
chore: Remove experimental and obsolete files
- Remove old ensemble training scripts (train_ensemble.py, train_ensemble_2models.py, train_fast_ensemble.py, train_super_ensemble.py)
- Remove obsolete app, prediction, and evaluation files
- Remove temporary Word file
- Keep only production-ready files: ResNet50 v2 and Optimal Ensemble
- Clean up repository for better maintainability
</commit_message>
<xml_diff>
--- a/Kaggle VERİ seti.docx
+++ b/Kaggle VERİ seti.docx
@@ -355,6 +355,7 @@
       <w:proofErr w:type="spellEnd"/>
     </w:p>
     <w:p>
+      <w:proofErr w:type="gramStart"/>
       <w:r>
         <w:t xml:space="preserve">│  </w:t>
       </w:r>
@@ -364,6 +365,7 @@
         </w:rPr>
         <w:t>├</w:t>
       </w:r>
+      <w:proofErr w:type="gramEnd"/>
       <w:r>
         <w:rPr>
           <w:rFonts w:ascii="Aptos" w:hAnsi="Aptos" w:cs="Aptos"/>
@@ -392,6 +394,7 @@
       </w:r>
     </w:p>
     <w:p>
+      <w:proofErr w:type="gramStart"/>
       <w:r>
         <w:t xml:space="preserve">│  </w:t>
       </w:r>
@@ -401,6 +404,7 @@
         </w:rPr>
         <w:t>├</w:t>
       </w:r>
+      <w:proofErr w:type="gramEnd"/>
       <w:r>
         <w:rPr>
           <w:rFonts w:ascii="Aptos" w:hAnsi="Aptos" w:cs="Aptos"/>
@@ -438,8 +442,13 @@
       </w:r>
     </w:p>
     <w:p>
-      <w:r>
-        <w:t xml:space="preserve">│  └─ Hedef: %60 </w:t>
+      <w:proofErr w:type="gramStart"/>
+      <w:r>
+        <w:t>│  └</w:t>
+      </w:r>
+      <w:proofErr w:type="gramEnd"/>
+      <w:r>
+        <w:t xml:space="preserve">─ Hedef: %60 </w:t>
       </w:r>
       <w:proofErr w:type="spellStart"/>
       <w:r>
@@ -763,7 +772,15 @@
     </w:p>
     <w:p>
       <w:r>
-        <w:t xml:space="preserve">(algoritmanın babası borsacıların dostu William </w:t>
+        <w:t>(</w:t>
+      </w:r>
+      <w:proofErr w:type="gramStart"/>
+      <w:r>
+        <w:t>algoritmanın</w:t>
+      </w:r>
+      <w:proofErr w:type="gramEnd"/>
+      <w:r>
+        <w:t xml:space="preserve"> babası borsacıların dostu William </w:t>
       </w:r>
       <w:proofErr w:type="spellStart"/>
       <w:r>
@@ -816,7 +833,23 @@
           <w:b/>
           <w:bCs/>
         </w:rPr>
-        <w:t xml:space="preserve"> (Veri Artırma) - Fotoğraf Manipülasyonu</w:t>
+        <w:t xml:space="preserve"> (Veri Artırma</w:t>
+      </w:r>
+      <w:proofErr w:type="gramStart"/>
+      <w:r>
+        <w:rPr>
+          <w:b/>
+          <w:bCs/>
+        </w:rPr>
+        <w:t>) -</w:t>
+      </w:r>
+      <w:proofErr w:type="gramEnd"/>
+      <w:r>
+        <w:rPr>
+          <w:b/>
+          <w:bCs/>
+        </w:rPr>
+        <w:t xml:space="preserve"> Fotoğraf Manipülasyonu</w:t>
       </w:r>
     </w:p>
     <w:p>
@@ -1440,10 +1473,12 @@
     </w:p>
     <w:p>
       <w:proofErr w:type="spellStart"/>
+      <w:proofErr w:type="gramStart"/>
       <w:r>
         <w:t>Not:nvidea</w:t>
       </w:r>
       <w:proofErr w:type="spellEnd"/>
+      <w:proofErr w:type="gramEnd"/>
       <w:r>
         <w:t xml:space="preserve"> h200 </w:t>
       </w:r>
@@ -1456,10 +1491,12 @@
         <w:t xml:space="preserve"> kiralarsak 2 saate 100 dolara </w:t>
       </w:r>
       <w:proofErr w:type="spellStart"/>
+      <w:proofErr w:type="gramStart"/>
       <w:r>
         <w:t>eğitebiliriz,baştan</w:t>
       </w:r>
       <w:proofErr w:type="spellEnd"/>
+      <w:proofErr w:type="gramEnd"/>
       <w:r>
         <w:t xml:space="preserve"> </w:t>
       </w:r>
@@ -1568,10 +1605,12 @@
         <w:t xml:space="preserve">└─ </w:t>
       </w:r>
       <w:proofErr w:type="spellStart"/>
+      <w:proofErr w:type="gramStart"/>
       <w:r>
         <w:t>history.json</w:t>
       </w:r>
       <w:proofErr w:type="spellEnd"/>
+      <w:proofErr w:type="gramEnd"/>
       <w:r>
         <w:t>: Tüm metrikler</w:t>
       </w:r>
@@ -1657,6 +1696,108 @@
         </w:drawing>
       </w:r>
     </w:p>
+    <w:p/>
+    <w:p/>
+    <w:p/>
+    <w:p/>
+    <w:p/>
+    <w:p/>
+    <w:p/>
+    <w:p/>
+    <w:p/>
+    <w:p/>
+    <w:p/>
+    <w:p/>
+    <w:p/>
+    <w:p/>
+    <w:p>
+      <w:r>
+        <w:t>27.11.2025 güncellemesi</w:t>
+      </w:r>
+    </w:p>
+    <w:p>
+      <w:r>
+        <w:t xml:space="preserve">Toplam 4 modele ulaşmak için çok fazla deneme yaptım ve 4gb </w:t>
+      </w:r>
+      <w:proofErr w:type="spellStart"/>
+      <w:r>
+        <w:t>vram</w:t>
+      </w:r>
+      <w:proofErr w:type="spellEnd"/>
+      <w:r>
+        <w:t xml:space="preserve"> nvidea3050 yüzünden darboğaz sorunuyla karşılaştım </w:t>
+      </w:r>
+    </w:p>
+    <w:p/>
+    <w:p>
+      <w:proofErr w:type="gramStart"/>
+      <w:r>
+        <w:t>denseNet</w:t>
+      </w:r>
+      <w:proofErr w:type="gramEnd"/>
+      <w:r>
+        <w:t>121 modeli çok ağırdı haftalarca sürecek gibi vazgeçtim</w:t>
+      </w:r>
+    </w:p>
+    <w:p/>
+    <w:p>
+      <w:proofErr w:type="spellStart"/>
+      <w:r>
+        <w:t>ConvNeXt</w:t>
+      </w:r>
+      <w:proofErr w:type="spellEnd"/>
+      <w:r>
+        <w:t xml:space="preserve"> modeli hızlı olması için 8 </w:t>
+      </w:r>
+      <w:proofErr w:type="spellStart"/>
+      <w:r>
+        <w:t>batch</w:t>
+      </w:r>
+      <w:proofErr w:type="spellEnd"/>
+      <w:r>
+        <w:t xml:space="preserve"> size yaptım fakat model mimarisi en az 32 olduğu için modelim öğrenmedi</w:t>
+      </w:r>
+    </w:p>
+    <w:p/>
+    <w:p>
+      <w:proofErr w:type="spellStart"/>
+      <w:r>
+        <w:t>ViT</w:t>
+      </w:r>
+      <w:proofErr w:type="spellEnd"/>
+      <w:r>
+        <w:t xml:space="preserve"> aynı şekilde </w:t>
+      </w:r>
+      <w:proofErr w:type="spellStart"/>
+      <w:r>
+        <w:t>gpu</w:t>
+      </w:r>
+      <w:proofErr w:type="spellEnd"/>
+      <w:r>
+        <w:t xml:space="preserve"> </w:t>
+      </w:r>
+      <w:proofErr w:type="spellStart"/>
+      <w:r>
+        <w:t>ma</w:t>
+      </w:r>
+      <w:proofErr w:type="spellEnd"/>
+      <w:r>
+        <w:t xml:space="preserve"> çok ağır geldi </w:t>
+      </w:r>
+      <w:r>
+        <w:t xml:space="preserve">8 </w:t>
+      </w:r>
+      <w:proofErr w:type="spellStart"/>
+      <w:r>
+        <w:t>batch</w:t>
+      </w:r>
+      <w:proofErr w:type="spellEnd"/>
+      <w:r>
+        <w:t xml:space="preserve"> size yaptım fakat model mimarisi en az 32 olduğu için modelim öğrenmedi</w:t>
+      </w:r>
+    </w:p>
+    <w:p/>
+    <w:p/>
     <w:p/>
     <w:sectPr>
       <w:pgSz w:w="11906" w:h="16838"/>
@@ -2068,6 +2209,7 @@
   <w:style w:type="paragraph" w:default="1" w:styleId="Normal">
     <w:name w:val="Normal"/>
     <w:qFormat/>
+    <w:rsid w:val="00905CD9"/>
   </w:style>
   <w:style w:type="paragraph" w:styleId="Balk1">
     <w:name w:val="heading 1"/>
@@ -2270,7 +2412,6 @@
   <w:style w:type="character" w:default="1" w:styleId="VarsaylanParagrafYazTipi">
     <w:name w:val="Default Paragraph Font"/>
     <w:uiPriority w:val="1"/>
-    <w:semiHidden/>
     <w:unhideWhenUsed/>
   </w:style>
   <w:style w:type="table" w:default="1" w:styleId="NormalTablo">

</xml_diff>